<commit_message>
Doc Q8 and Q9
</commit_message>
<xml_diff>
--- a/311288203-316084623.docx
+++ b/311288203-316084623.docx
@@ -31,41 +31,13 @@
           <w:szCs w:val="24"/>
         </w:rPr>
       </w:pPr>
-      <w:proofErr w:type="spellStart"/>
-      <w:r>
-        <w:rPr>
-          <w:rFonts w:asciiTheme="majorBidi" w:hAnsiTheme="majorBidi" w:cstheme="majorBidi"/>
-          <w:sz w:val="24"/>
-          <w:szCs w:val="24"/>
-        </w:rPr>
-        <w:t>Orad</w:t>
-      </w:r>
-      <w:proofErr w:type="spellEnd"/>
-      <w:r>
-        <w:rPr>
-          <w:rFonts w:asciiTheme="majorBidi" w:hAnsiTheme="majorBidi" w:cstheme="majorBidi"/>
-          <w:sz w:val="24"/>
-          <w:szCs w:val="24"/>
-        </w:rPr>
-        <w:t xml:space="preserve"> </w:t>
-      </w:r>
-      <w:proofErr w:type="spellStart"/>
-      <w:r>
-        <w:rPr>
-          <w:rFonts w:asciiTheme="majorBidi" w:hAnsiTheme="majorBidi" w:cstheme="majorBidi"/>
-          <w:sz w:val="24"/>
-          <w:szCs w:val="24"/>
-        </w:rPr>
-        <w:t>Barel</w:t>
-      </w:r>
-      <w:proofErr w:type="spellEnd"/>
-      <w:r>
-        <w:rPr>
-          <w:rFonts w:asciiTheme="majorBidi" w:hAnsiTheme="majorBidi" w:cstheme="majorBidi"/>
-          <w:sz w:val="24"/>
-          <w:szCs w:val="24"/>
-        </w:rPr>
-        <w:t>, 311288203,</w:t>
+      <w:r>
+        <w:rPr>
+          <w:rFonts w:asciiTheme="majorBidi" w:hAnsiTheme="majorBidi" w:cstheme="majorBidi"/>
+          <w:sz w:val="24"/>
+          <w:szCs w:val="24"/>
+        </w:rPr>
+        <w:t>Orad Barel, 311288203,</w:t>
       </w:r>
       <w:r>
         <w:rPr>
@@ -430,51 +402,15 @@
           <w:sz w:val="24"/>
           <w:szCs w:val="24"/>
         </w:rPr>
-        <w:t xml:space="preserve">Lower values, such as 1 and 3, cause overfitting on the training data, as seen by the high training accuracy and low validation accuracy. This is cause by the minimal </w:t>
-      </w:r>
-      <w:proofErr w:type="gramStart"/>
-      <w:r>
-        <w:rPr>
-          <w:rFonts w:asciiTheme="majorBidi" w:hAnsiTheme="majorBidi" w:cstheme="majorBidi"/>
-          <w:sz w:val="24"/>
-          <w:szCs w:val="24"/>
-        </w:rPr>
-        <w:t>amount</w:t>
-      </w:r>
-      <w:proofErr w:type="gramEnd"/>
-      <w:r>
-        <w:rPr>
-          <w:rFonts w:asciiTheme="majorBidi" w:hAnsiTheme="majorBidi" w:cstheme="majorBidi"/>
-          <w:sz w:val="24"/>
-          <w:szCs w:val="24"/>
-        </w:rPr>
-        <w:t xml:space="preserve"> of neighbors taken into account. When looking at a smal</w:t>
-      </w:r>
-      <w:r>
-        <w:rPr>
-          <w:rFonts w:asciiTheme="majorBidi" w:hAnsiTheme="majorBidi" w:cstheme="majorBidi"/>
-          <w:sz w:val="24"/>
-          <w:szCs w:val="24"/>
-        </w:rPr>
-        <w:t xml:space="preserve">l </w:t>
-      </w:r>
-      <w:proofErr w:type="gramStart"/>
-      <w:r>
-        <w:rPr>
-          <w:rFonts w:asciiTheme="majorBidi" w:hAnsiTheme="majorBidi" w:cstheme="majorBidi"/>
-          <w:sz w:val="24"/>
-          <w:szCs w:val="24"/>
-        </w:rPr>
-        <w:t>amount</w:t>
-      </w:r>
-      <w:proofErr w:type="gramEnd"/>
-      <w:r>
-        <w:rPr>
-          <w:rFonts w:asciiTheme="majorBidi" w:hAnsiTheme="majorBidi" w:cstheme="majorBidi"/>
-          <w:sz w:val="24"/>
-          <w:szCs w:val="24"/>
-        </w:rPr>
-        <w:t xml:space="preserve"> of neighbors, and testing on the training data, the original data point (whose Euclidian distance from itself is 0) is given great weight (</w:t>
+        <w:t>Lower values, such as 1 and 3, cause overfitting on the training data, as seen by the high training accuracy and low validation accuracy. This is cause by the minimal amount of neighbors taken into account. When looking at a smal</w:t>
+      </w:r>
+      <w:r>
+        <w:rPr>
+          <w:rFonts w:asciiTheme="majorBidi" w:hAnsiTheme="majorBidi" w:cstheme="majorBidi"/>
+          <w:sz w:val="24"/>
+          <w:szCs w:val="24"/>
+        </w:rPr>
+        <w:t>l amount of neighbors, and testing on the training data, the original data point (whose Euclidian distance from itself is 0) is given great weight (</w:t>
       </w:r>
       <m:oMath>
         <m:f>
@@ -516,25 +452,7 @@
           <w:sz w:val="24"/>
           <w:szCs w:val="24"/>
         </w:rPr>
-        <w:t xml:space="preserve">) of the decision, and thus the model easily classifies them. But as to unseen data, the model does not </w:t>
-      </w:r>
-      <w:proofErr w:type="gramStart"/>
-      <w:r>
-        <w:rPr>
-          <w:rFonts w:asciiTheme="majorBidi" w:eastAsiaTheme="minorEastAsia" w:hAnsiTheme="majorBidi" w:cstheme="majorBidi"/>
-          <w:sz w:val="24"/>
-          <w:szCs w:val="24"/>
-        </w:rPr>
-        <w:t>take into account</w:t>
-      </w:r>
-      <w:proofErr w:type="gramEnd"/>
-      <w:r>
-        <w:rPr>
-          <w:rFonts w:asciiTheme="majorBidi" w:eastAsiaTheme="minorEastAsia" w:hAnsiTheme="majorBidi" w:cstheme="majorBidi"/>
-          <w:sz w:val="24"/>
-          <w:szCs w:val="24"/>
-        </w:rPr>
-        <w:t xml:space="preserve"> the more general trend of the area surrounding (in Euclidian distance) of the tested datapoint, as only a few training datapoints are taken into account.</w:t>
+        <w:t>) of the decision, and thus the model easily classifies them. But as to unseen data, the model does not take into account the more general trend of the area surrounding (in Euclidian distance) of the tested datapoint, as only a few training datapoints are taken into account.</w:t>
       </w:r>
     </w:p>
     <w:p>
@@ -560,25 +478,7 @@
           <w:sz w:val="24"/>
           <w:szCs w:val="24"/>
         </w:rPr>
-        <w:t xml:space="preserve">slowly morphs into 2 continuous area (one for each label), only looking at where </w:t>
-      </w:r>
-      <w:proofErr w:type="gramStart"/>
-      <w:r>
-        <w:rPr>
-          <w:rFonts w:asciiTheme="majorBidi" w:eastAsiaTheme="minorEastAsia" w:hAnsiTheme="majorBidi" w:cstheme="majorBidi"/>
-          <w:sz w:val="24"/>
-          <w:szCs w:val="24"/>
-        </w:rPr>
-        <w:t>the vast majority of</w:t>
-      </w:r>
-      <w:proofErr w:type="gramEnd"/>
-      <w:r>
-        <w:rPr>
-          <w:rFonts w:asciiTheme="majorBidi" w:eastAsiaTheme="minorEastAsia" w:hAnsiTheme="majorBidi" w:cstheme="majorBidi"/>
-          <w:sz w:val="24"/>
-          <w:szCs w:val="24"/>
-        </w:rPr>
-        <w:t xml:space="preserve"> each label’s training datapoints lie, without taking into consideration any nuances.</w:t>
+        <w:t>slowly morphs into 2 continuous area (one for each label), only looking at where the vast majority of each label’s training datapoints lie, without taking into consideration any nuances.</w:t>
       </w:r>
     </w:p>
     <w:p>
@@ -1262,25 +1162,7 @@
           <w:sz w:val="24"/>
           <w:szCs w:val="24"/>
         </w:rPr>
-        <w:t xml:space="preserve"> is 105 and that the training accuracy of that is 0.67 while the validation accuracy is 0.652. These are both considerably lower than when we used only PCR_01 and PCR_02. To us, this is logical considering how </w:t>
-      </w:r>
-      <w:proofErr w:type="spellStart"/>
-      <w:r>
-        <w:rPr>
-          <w:rFonts w:asciiTheme="majorBidi" w:eastAsiaTheme="minorEastAsia" w:hAnsiTheme="majorBidi" w:cstheme="majorBidi"/>
-          <w:sz w:val="24"/>
-          <w:szCs w:val="24"/>
-        </w:rPr>
-        <w:t>kNN</w:t>
-      </w:r>
-      <w:proofErr w:type="spellEnd"/>
-      <w:r>
-        <w:rPr>
-          <w:rFonts w:asciiTheme="majorBidi" w:eastAsiaTheme="minorEastAsia" w:hAnsiTheme="majorBidi" w:cstheme="majorBidi"/>
-          <w:sz w:val="24"/>
-          <w:szCs w:val="24"/>
-        </w:rPr>
-        <w:t xml:space="preserve"> works and why we originally chose PCR_01 and PCR_02.</w:t>
+        <w:t xml:space="preserve"> is 105 and that the training accuracy of that is 0.67 while the validation accuracy is 0.652. These are both considerably lower than when we used only PCR_01 and PCR_02. To us, this is logical considering how kNN works and why we originally chose PCR_01 and PCR_02.</w:t>
       </w:r>
     </w:p>
     <w:p>
@@ -1334,25 +1216,7 @@
           <w:sz w:val="24"/>
           <w:szCs w:val="24"/>
         </w:rPr>
-        <w:t xml:space="preserve"> into nearly two homogonous areas divided by a sinuous line (as can be seen in the joint plot in Q1). Seeing as </w:t>
-      </w:r>
-      <w:proofErr w:type="spellStart"/>
-      <w:r>
-        <w:rPr>
-          <w:rFonts w:asciiTheme="majorBidi" w:eastAsiaTheme="minorEastAsia" w:hAnsiTheme="majorBidi" w:cstheme="majorBidi"/>
-          <w:sz w:val="24"/>
-          <w:szCs w:val="24"/>
-        </w:rPr>
-        <w:t>kNN</w:t>
-      </w:r>
-      <w:proofErr w:type="spellEnd"/>
-      <w:r>
-        <w:rPr>
-          <w:rFonts w:asciiTheme="majorBidi" w:eastAsiaTheme="minorEastAsia" w:hAnsiTheme="majorBidi" w:cstheme="majorBidi"/>
-          <w:sz w:val="24"/>
-          <w:szCs w:val="24"/>
-        </w:rPr>
-        <w:t xml:space="preserve"> works off the Euclidian distance between a datapoint to all other datapoints the model was trained on, this meant that, assuming the training data is indictive of the validation data, most datapoints would </w:t>
+        <w:t xml:space="preserve"> into nearly two homogonous areas divided by a sinuous line (as can be seen in the joint plot in Q1). Seeing as kNN works off the Euclidian distance between a datapoint to all other datapoints the model was trained on, this meant that, assuming the training data is indictive of the validation data, most datapoints would </w:t>
       </w:r>
       <w:r>
         <w:rPr>
@@ -1527,11 +1391,589 @@
       <w:r>
         <w:rPr>
           <w:rFonts w:asciiTheme="majorBidi" w:hAnsiTheme="majorBidi" w:cstheme="majorBidi"/>
+          <w:noProof/>
           <w:sz w:val="24"/>
           <w:szCs w:val="24"/>
         </w:rPr>
         <w:lastRenderedPageBreak/>
+        <w:drawing>
+          <wp:anchor distT="0" distB="0" distL="114300" distR="114300" simplePos="0" relativeHeight="251663360" behindDoc="0" locked="0" layoutInCell="1" allowOverlap="1" wp14:anchorId="66E20374" wp14:editId="40DE1013">
+            <wp:simplePos x="0" y="0"/>
+            <wp:positionH relativeFrom="column">
+              <wp:posOffset>105181</wp:posOffset>
+            </wp:positionH>
+            <wp:positionV relativeFrom="paragraph">
+              <wp:posOffset>277368</wp:posOffset>
+            </wp:positionV>
+            <wp:extent cx="2527194" cy="3576218"/>
+            <wp:effectExtent l="0" t="0" r="6985" b="5715"/>
+            <wp:wrapNone/>
+            <wp:docPr id="4" name="Picture 4"/>
+            <wp:cNvGraphicFramePr>
+              <a:graphicFrameLocks xmlns:a="http://schemas.openxmlformats.org/drawingml/2006/main" noChangeAspect="1"/>
+            </wp:cNvGraphicFramePr>
+            <a:graphic xmlns:a="http://schemas.openxmlformats.org/drawingml/2006/main">
+              <a:graphicData uri="http://schemas.openxmlformats.org/drawingml/2006/picture">
+                <pic:pic xmlns:pic="http://schemas.openxmlformats.org/drawingml/2006/picture">
+                  <pic:nvPicPr>
+                    <pic:cNvPr id="0" name="Picture 4"/>
+                    <pic:cNvPicPr>
+                      <a:picLocks noChangeAspect="1" noChangeArrowheads="1"/>
+                    </pic:cNvPicPr>
+                  </pic:nvPicPr>
+                  <pic:blipFill>
+                    <a:blip r:embed="rId15" cstate="print">
+                      <a:extLst>
+                        <a:ext uri="{28A0092B-C50C-407E-A947-70E740481C1C}">
+                          <a14:useLocalDpi xmlns:a14="http://schemas.microsoft.com/office/drawing/2010/main" val="0"/>
+                        </a:ext>
+                      </a:extLst>
+                    </a:blip>
+                    <a:srcRect/>
+                    <a:stretch>
+                      <a:fillRect/>
+                    </a:stretch>
+                  </pic:blipFill>
+                  <pic:spPr bwMode="auto">
+                    <a:xfrm>
+                      <a:off x="0" y="0"/>
+                      <a:ext cx="2527194" cy="3576218"/>
+                    </a:xfrm>
+                    <a:prstGeom prst="rect">
+                      <a:avLst/>
+                    </a:prstGeom>
+                    <a:noFill/>
+                  </pic:spPr>
+                </pic:pic>
+              </a:graphicData>
+            </a:graphic>
+            <wp14:sizeRelH relativeFrom="margin">
+              <wp14:pctWidth>0</wp14:pctWidth>
+            </wp14:sizeRelH>
+            <wp14:sizeRelV relativeFrom="margin">
+              <wp14:pctHeight>0</wp14:pctHeight>
+            </wp14:sizeRelV>
+          </wp:anchor>
+        </w:drawing>
+      </w:r>
+      <w:r>
+        <w:rPr>
+          <w:rFonts w:asciiTheme="majorBidi" w:hAnsiTheme="majorBidi" w:cstheme="majorBidi"/>
+          <w:sz w:val="24"/>
+          <w:szCs w:val="24"/>
+        </w:rPr>
         <w:t>Q8.</w:t>
+      </w:r>
+    </w:p>
+    <w:p>
+      <w:pPr>
+        <w:bidi w:val="0"/>
+        <w:rPr>
+          <w:rFonts w:asciiTheme="majorBidi" w:hAnsiTheme="majorBidi" w:cstheme="majorBidi"/>
+          <w:sz w:val="24"/>
+          <w:szCs w:val="24"/>
+        </w:rPr>
+      </w:pPr>
+      <w:r>
+        <w:rPr>
+          <w:rFonts w:asciiTheme="majorBidi" w:hAnsiTheme="majorBidi" w:cstheme="majorBidi"/>
+          <w:noProof/>
+          <w:sz w:val="24"/>
+          <w:szCs w:val="24"/>
+        </w:rPr>
+        <w:drawing>
+          <wp:anchor distT="0" distB="0" distL="114300" distR="114300" simplePos="0" relativeHeight="251664384" behindDoc="0" locked="0" layoutInCell="1" allowOverlap="1" wp14:anchorId="390A460B" wp14:editId="70378AFD">
+            <wp:simplePos x="0" y="0"/>
+            <wp:positionH relativeFrom="margin">
+              <wp:posOffset>2931566</wp:posOffset>
+            </wp:positionH>
+            <wp:positionV relativeFrom="paragraph">
+              <wp:posOffset>38354</wp:posOffset>
+            </wp:positionV>
+            <wp:extent cx="2176435" cy="3592469"/>
+            <wp:effectExtent l="0" t="0" r="0" b="8255"/>
+            <wp:wrapNone/>
+            <wp:docPr id="6" name="Picture 6"/>
+            <wp:cNvGraphicFramePr>
+              <a:graphicFrameLocks xmlns:a="http://schemas.openxmlformats.org/drawingml/2006/main" noChangeAspect="1"/>
+            </wp:cNvGraphicFramePr>
+            <a:graphic xmlns:a="http://schemas.openxmlformats.org/drawingml/2006/main">
+              <a:graphicData uri="http://schemas.openxmlformats.org/drawingml/2006/picture">
+                <pic:pic xmlns:pic="http://schemas.openxmlformats.org/drawingml/2006/picture">
+                  <pic:nvPicPr>
+                    <pic:cNvPr id="0" name="Picture 5"/>
+                    <pic:cNvPicPr>
+                      <a:picLocks noChangeAspect="1" noChangeArrowheads="1"/>
+                    </pic:cNvPicPr>
+                  </pic:nvPicPr>
+                  <pic:blipFill>
+                    <a:blip r:embed="rId16" cstate="print">
+                      <a:extLst>
+                        <a:ext uri="{28A0092B-C50C-407E-A947-70E740481C1C}">
+                          <a14:useLocalDpi xmlns:a14="http://schemas.microsoft.com/office/drawing/2010/main" val="0"/>
+                        </a:ext>
+                      </a:extLst>
+                    </a:blip>
+                    <a:srcRect/>
+                    <a:stretch>
+                      <a:fillRect/>
+                    </a:stretch>
+                  </pic:blipFill>
+                  <pic:spPr bwMode="auto">
+                    <a:xfrm>
+                      <a:off x="0" y="0"/>
+                      <a:ext cx="2182310" cy="3602166"/>
+                    </a:xfrm>
+                    <a:prstGeom prst="rect">
+                      <a:avLst/>
+                    </a:prstGeom>
+                    <a:noFill/>
+                  </pic:spPr>
+                </pic:pic>
+              </a:graphicData>
+            </a:graphic>
+            <wp14:sizeRelH relativeFrom="margin">
+              <wp14:pctWidth>0</wp14:pctWidth>
+            </wp14:sizeRelH>
+            <wp14:sizeRelV relativeFrom="margin">
+              <wp14:pctHeight>0</wp14:pctHeight>
+            </wp14:sizeRelV>
+          </wp:anchor>
+        </w:drawing>
+      </w:r>
+    </w:p>
+    <w:p>
+      <w:pPr>
+        <w:bidi w:val="0"/>
+        <w:rPr>
+          <w:rFonts w:asciiTheme="majorBidi" w:hAnsiTheme="majorBidi" w:cstheme="majorBidi"/>
+          <w:sz w:val="24"/>
+          <w:szCs w:val="24"/>
+        </w:rPr>
+      </w:pPr>
+    </w:p>
+    <w:p>
+      <w:pPr>
+        <w:bidi w:val="0"/>
+        <w:rPr>
+          <w:rFonts w:asciiTheme="majorBidi" w:hAnsiTheme="majorBidi" w:cstheme="majorBidi"/>
+          <w:sz w:val="24"/>
+          <w:szCs w:val="24"/>
+        </w:rPr>
+      </w:pPr>
+    </w:p>
+    <w:p>
+      <w:pPr>
+        <w:bidi w:val="0"/>
+        <w:rPr>
+          <w:rFonts w:asciiTheme="majorBidi" w:hAnsiTheme="majorBidi" w:cstheme="majorBidi"/>
+          <w:sz w:val="24"/>
+          <w:szCs w:val="24"/>
+        </w:rPr>
+      </w:pPr>
+    </w:p>
+    <w:p>
+      <w:pPr>
+        <w:bidi w:val="0"/>
+        <w:rPr>
+          <w:rFonts w:asciiTheme="majorBidi" w:hAnsiTheme="majorBidi" w:cstheme="majorBidi"/>
+          <w:sz w:val="24"/>
+          <w:szCs w:val="24"/>
+        </w:rPr>
+      </w:pPr>
+    </w:p>
+    <w:p>
+      <w:pPr>
+        <w:bidi w:val="0"/>
+        <w:rPr>
+          <w:rFonts w:asciiTheme="majorBidi" w:hAnsiTheme="majorBidi" w:cstheme="majorBidi"/>
+          <w:sz w:val="24"/>
+          <w:szCs w:val="24"/>
+        </w:rPr>
+      </w:pPr>
+    </w:p>
+    <w:p>
+      <w:pPr>
+        <w:bidi w:val="0"/>
+        <w:rPr>
+          <w:rFonts w:asciiTheme="majorBidi" w:hAnsiTheme="majorBidi" w:cstheme="majorBidi"/>
+          <w:sz w:val="24"/>
+          <w:szCs w:val="24"/>
+        </w:rPr>
+      </w:pPr>
+    </w:p>
+    <w:p>
+      <w:pPr>
+        <w:bidi w:val="0"/>
+        <w:rPr>
+          <w:rFonts w:asciiTheme="majorBidi" w:hAnsiTheme="majorBidi" w:cstheme="majorBidi"/>
+          <w:sz w:val="24"/>
+          <w:szCs w:val="24"/>
+        </w:rPr>
+      </w:pPr>
+    </w:p>
+    <w:p>
+      <w:pPr>
+        <w:bidi w:val="0"/>
+        <w:rPr>
+          <w:rFonts w:asciiTheme="majorBidi" w:hAnsiTheme="majorBidi" w:cstheme="majorBidi"/>
+          <w:sz w:val="24"/>
+          <w:szCs w:val="24"/>
+        </w:rPr>
+      </w:pPr>
+    </w:p>
+    <w:p>
+      <w:pPr>
+        <w:bidi w:val="0"/>
+        <w:rPr>
+          <w:rFonts w:asciiTheme="majorBidi" w:hAnsiTheme="majorBidi" w:cstheme="majorBidi"/>
+          <w:sz w:val="24"/>
+          <w:szCs w:val="24"/>
+        </w:rPr>
+      </w:pPr>
+    </w:p>
+    <w:p>
+      <w:pPr>
+        <w:bidi w:val="0"/>
+        <w:rPr>
+          <w:rFonts w:asciiTheme="majorBidi" w:hAnsiTheme="majorBidi" w:cstheme="majorBidi"/>
+          <w:sz w:val="24"/>
+          <w:szCs w:val="24"/>
+        </w:rPr>
+      </w:pPr>
+    </w:p>
+    <w:p>
+      <w:pPr>
+        <w:bidi w:val="0"/>
+        <w:rPr>
+          <w:rFonts w:asciiTheme="majorBidi" w:hAnsiTheme="majorBidi" w:cstheme="majorBidi"/>
+          <w:sz w:val="24"/>
+          <w:szCs w:val="24"/>
+        </w:rPr>
+      </w:pPr>
+    </w:p>
+    <w:p>
+      <w:pPr>
+        <w:bidi w:val="0"/>
+        <w:rPr>
+          <w:rFonts w:asciiTheme="majorBidi" w:hAnsiTheme="majorBidi" w:cstheme="majorBidi"/>
+          <w:sz w:val="24"/>
+          <w:szCs w:val="24"/>
+        </w:rPr>
+      </w:pPr>
+    </w:p>
+    <w:p>
+      <w:pPr>
+        <w:bidi w:val="0"/>
+        <w:rPr>
+          <w:rFonts w:asciiTheme="majorBidi" w:hAnsiTheme="majorBidi" w:cstheme="majorBidi"/>
+          <w:sz w:val="24"/>
+          <w:szCs w:val="24"/>
+        </w:rPr>
+      </w:pPr>
+      <w:r>
+        <w:rPr>
+          <w:rFonts w:asciiTheme="majorBidi" w:hAnsiTheme="majorBidi" w:cstheme="majorBidi"/>
+          <w:sz w:val="24"/>
+          <w:szCs w:val="24"/>
+        </w:rPr>
+        <w:t xml:space="preserve">We found that the optimal hyperparameter combination is </w:t>
+      </w:r>
+      <w:r>
+        <w:rPr>
+          <w:rFonts w:ascii="Courier New" w:hAnsi="Courier New" w:cs="Courier New"/>
+          <w:sz w:val="24"/>
+          <w:szCs w:val="24"/>
+        </w:rPr>
+        <w:t>max_depth=</w:t>
+      </w:r>
+      <w:r>
+        <w:rPr>
+          <w:rFonts w:ascii="Courier New" w:hAnsi="Courier New" w:cs="Courier New"/>
+          <w:sz w:val="24"/>
+          <w:szCs w:val="24"/>
+        </w:rPr>
+        <w:t>8</w:t>
+      </w:r>
+      <w:r>
+        <w:rPr>
+          <w:rFonts w:ascii="Courier New" w:hAnsi="Courier New" w:cs="Courier New"/>
+          <w:sz w:val="24"/>
+          <w:szCs w:val="24"/>
+        </w:rPr>
+        <w:t xml:space="preserve"> </w:t>
+      </w:r>
+      <w:r>
+        <w:rPr>
+          <w:rFonts w:asciiTheme="majorBidi" w:hAnsiTheme="majorBidi" w:cstheme="majorBidi"/>
+          <w:sz w:val="24"/>
+          <w:szCs w:val="24"/>
+        </w:rPr>
+        <w:t xml:space="preserve">and </w:t>
+      </w:r>
+      <w:r>
+        <w:rPr>
+          <w:rFonts w:ascii="Courier New" w:hAnsi="Courier New" w:cs="Courier New"/>
+          <w:sz w:val="24"/>
+          <w:szCs w:val="24"/>
+        </w:rPr>
+        <w:t>min_samples_leaf=</w:t>
+      </w:r>
+      <w:r>
+        <w:rPr>
+          <w:rFonts w:ascii="Courier New" w:hAnsi="Courier New" w:cs="Courier New"/>
+          <w:sz w:val="24"/>
+          <w:szCs w:val="24"/>
+        </w:rPr>
+        <w:t>20</w:t>
+      </w:r>
+      <w:r>
+        <w:rPr>
+          <w:rFonts w:asciiTheme="majorBidi" w:hAnsiTheme="majorBidi" w:cstheme="majorBidi"/>
+          <w:sz w:val="24"/>
+          <w:szCs w:val="24"/>
+        </w:rPr>
+        <w:t xml:space="preserve"> achieving a validation accuracy of</w:t>
+      </w:r>
+      <w:r>
+        <w:rPr>
+          <w:rFonts w:asciiTheme="majorBidi" w:hAnsiTheme="majorBidi" w:cstheme="majorBidi"/>
+          <w:sz w:val="24"/>
+          <w:szCs w:val="24"/>
+        </w:rPr>
+        <w:t xml:space="preserve"> roughly</w:t>
+      </w:r>
+      <w:r>
+        <w:rPr>
+          <w:rFonts w:asciiTheme="majorBidi" w:hAnsiTheme="majorBidi" w:cstheme="majorBidi"/>
+          <w:sz w:val="24"/>
+          <w:szCs w:val="24"/>
+        </w:rPr>
+        <w:t xml:space="preserve"> 0.8</w:t>
+      </w:r>
+      <w:r>
+        <w:rPr>
+          <w:rFonts w:asciiTheme="majorBidi" w:hAnsiTheme="majorBidi" w:cstheme="majorBidi"/>
+          <w:sz w:val="24"/>
+          <w:szCs w:val="24"/>
+        </w:rPr>
+        <w:t>4</w:t>
+      </w:r>
+      <w:r>
+        <w:rPr>
+          <w:rFonts w:asciiTheme="majorBidi" w:hAnsiTheme="majorBidi" w:cstheme="majorBidi"/>
+          <w:sz w:val="24"/>
+          <w:szCs w:val="24"/>
+        </w:rPr>
+        <w:t xml:space="preserve">. </w:t>
+      </w:r>
+    </w:p>
+    <w:p>
+      <w:pPr>
+        <w:bidi w:val="0"/>
+        <w:rPr>
+          <w:rFonts w:asciiTheme="majorBidi" w:hAnsiTheme="majorBidi" w:cstheme="majorBidi"/>
+          <w:sz w:val="24"/>
+          <w:szCs w:val="24"/>
+        </w:rPr>
+      </w:pPr>
+      <w:r>
+        <w:rPr>
+          <w:rFonts w:asciiTheme="majorBidi" w:hAnsiTheme="majorBidi" w:cstheme="majorBidi"/>
+          <w:sz w:val="24"/>
+          <w:szCs w:val="24"/>
+        </w:rPr>
+        <w:t xml:space="preserve">For the combination </w:t>
+      </w:r>
+      <w:r>
+        <w:rPr>
+          <w:rFonts w:ascii="Courier New" w:hAnsi="Courier New" w:cs="Courier New"/>
+          <w:sz w:val="24"/>
+          <w:szCs w:val="24"/>
+        </w:rPr>
+        <w:t>max_depth=</w:t>
+      </w:r>
+      <w:r>
+        <w:rPr>
+          <w:rFonts w:ascii="Courier New" w:hAnsi="Courier New" w:cs="Courier New"/>
+          <w:sz w:val="24"/>
+          <w:szCs w:val="24"/>
+        </w:rPr>
+        <w:t>12</w:t>
+      </w:r>
+      <w:r>
+        <w:rPr>
+          <w:rFonts w:ascii="Courier New" w:hAnsi="Courier New" w:cs="Courier New"/>
+          <w:sz w:val="24"/>
+          <w:szCs w:val="24"/>
+        </w:rPr>
+        <w:t xml:space="preserve"> </w:t>
+      </w:r>
+      <w:r>
+        <w:rPr>
+          <w:rFonts w:asciiTheme="majorBidi" w:hAnsiTheme="majorBidi" w:cstheme="majorBidi"/>
+          <w:sz w:val="24"/>
+          <w:szCs w:val="24"/>
+        </w:rPr>
+        <w:t xml:space="preserve">and </w:t>
+      </w:r>
+      <w:r>
+        <w:rPr>
+          <w:rFonts w:ascii="Courier New" w:hAnsi="Courier New" w:cs="Courier New"/>
+          <w:sz w:val="24"/>
+          <w:szCs w:val="24"/>
+        </w:rPr>
+        <w:t>min_samples_leaf=</w:t>
+      </w:r>
+      <w:r>
+        <w:rPr>
+          <w:rFonts w:ascii="Courier New" w:hAnsi="Courier New" w:cs="Courier New"/>
+          <w:sz w:val="24"/>
+          <w:szCs w:val="24"/>
+        </w:rPr>
+        <w:t xml:space="preserve">10 </w:t>
+      </w:r>
+      <w:r>
+        <w:rPr>
+          <w:rFonts w:asciiTheme="majorBidi" w:hAnsiTheme="majorBidi" w:cstheme="majorBidi"/>
+          <w:sz w:val="24"/>
+          <w:szCs w:val="24"/>
+        </w:rPr>
+        <w:t>we found that the model overfit on the training data. This is because we allowed the resulting tree to be very expressive, greater depth means the ability to utilize more features or further divide a feature, and smaller minimum number of samples allows leaves to represent less training datapoint. All of this allows for great accuracy on the training data, while producing decisions using features or parts if feature spaces which do not well represent the probability.</w:t>
+      </w:r>
+    </w:p>
+    <w:p>
+      <w:pPr>
+        <w:bidi w:val="0"/>
+        <w:rPr>
+          <w:rFonts w:asciiTheme="majorBidi" w:hAnsiTheme="majorBidi" w:cstheme="majorBidi"/>
+          <w:sz w:val="24"/>
+          <w:szCs w:val="24"/>
+        </w:rPr>
+      </w:pPr>
+      <w:r>
+        <w:rPr>
+          <w:rFonts w:asciiTheme="majorBidi" w:hAnsiTheme="majorBidi" w:cstheme="majorBidi"/>
+          <w:sz w:val="24"/>
+          <w:szCs w:val="24"/>
+        </w:rPr>
+        <w:t xml:space="preserve">For the combination </w:t>
+      </w:r>
+      <w:r>
+        <w:rPr>
+          <w:rFonts w:ascii="Courier New" w:hAnsi="Courier New" w:cs="Courier New"/>
+          <w:sz w:val="24"/>
+          <w:szCs w:val="24"/>
+        </w:rPr>
+        <w:t>max_depth=</w:t>
+      </w:r>
+      <w:r>
+        <w:rPr>
+          <w:rFonts w:ascii="Courier New" w:hAnsi="Courier New" w:cs="Courier New"/>
+          <w:sz w:val="24"/>
+          <w:szCs w:val="24"/>
+        </w:rPr>
+        <w:t>6</w:t>
+      </w:r>
+      <w:r>
+        <w:rPr>
+          <w:rFonts w:ascii="Courier New" w:hAnsi="Courier New" w:cs="Courier New"/>
+          <w:sz w:val="24"/>
+          <w:szCs w:val="24"/>
+        </w:rPr>
+        <w:t xml:space="preserve"> </w:t>
+      </w:r>
+      <w:r>
+        <w:rPr>
+          <w:rFonts w:asciiTheme="majorBidi" w:hAnsiTheme="majorBidi" w:cstheme="majorBidi"/>
+          <w:sz w:val="24"/>
+          <w:szCs w:val="24"/>
+        </w:rPr>
+        <w:t xml:space="preserve">and </w:t>
+      </w:r>
+      <w:r>
+        <w:rPr>
+          <w:rFonts w:ascii="Courier New" w:hAnsi="Courier New" w:cs="Courier New"/>
+          <w:sz w:val="24"/>
+          <w:szCs w:val="24"/>
+        </w:rPr>
+        <w:t>min_samples_leaf=</w:t>
+      </w:r>
+      <w:r>
+        <w:rPr>
+          <w:rFonts w:ascii="Courier New" w:hAnsi="Courier New" w:cs="Courier New"/>
+          <w:sz w:val="24"/>
+          <w:szCs w:val="24"/>
+        </w:rPr>
+        <w:t>22</w:t>
+      </w:r>
+      <w:r>
+        <w:rPr>
+          <w:rFonts w:ascii="Courier New" w:hAnsi="Courier New" w:cs="Courier New"/>
+          <w:sz w:val="24"/>
+          <w:szCs w:val="24"/>
+        </w:rPr>
+        <w:t xml:space="preserve"> </w:t>
+      </w:r>
+      <w:r>
+        <w:rPr>
+          <w:rFonts w:asciiTheme="majorBidi" w:hAnsiTheme="majorBidi" w:cstheme="majorBidi"/>
+          <w:sz w:val="24"/>
+          <w:szCs w:val="24"/>
+        </w:rPr>
+        <w:t>we found that the model overfit on the training data.</w:t>
+      </w:r>
+      <w:r>
+        <w:rPr>
+          <w:rFonts w:asciiTheme="majorBidi" w:hAnsiTheme="majorBidi" w:cstheme="majorBidi"/>
+          <w:sz w:val="24"/>
+          <w:szCs w:val="24"/>
+        </w:rPr>
+        <w:t xml:space="preserve"> This is because these hyperparameters do not allow the tree to be as expressive </w:t>
+      </w:r>
+      <w:r>
+        <w:rPr>
+          <w:rFonts w:asciiTheme="majorBidi" w:hAnsiTheme="majorBidi" w:cstheme="majorBidi"/>
+          <w:sz w:val="24"/>
+          <w:szCs w:val="24"/>
+        </w:rPr>
+        <w:t>as others, creating very generalized decisions in its smaller hypothesis class.</w:t>
+      </w:r>
+    </w:p>
+    <w:p>
+      <w:pPr>
+        <w:bidi w:val="0"/>
+        <w:rPr>
+          <w:rFonts w:asciiTheme="majorBidi" w:hAnsiTheme="majorBidi" w:cstheme="majorBidi"/>
+          <w:sz w:val="24"/>
+          <w:szCs w:val="24"/>
+        </w:rPr>
+      </w:pPr>
+      <w:r>
+        <w:rPr>
+          <w:rFonts w:asciiTheme="majorBidi" w:hAnsiTheme="majorBidi" w:cstheme="majorBidi"/>
+          <w:sz w:val="24"/>
+          <w:szCs w:val="24"/>
+        </w:rPr>
+        <w:t>Q9</w:t>
+      </w:r>
+    </w:p>
+    <w:p>
+      <w:pPr>
+        <w:bidi w:val="0"/>
+        <w:rPr>
+          <w:rFonts w:asciiTheme="majorBidi" w:hAnsiTheme="majorBidi" w:cstheme="majorBidi"/>
+          <w:sz w:val="24"/>
+          <w:szCs w:val="24"/>
+        </w:rPr>
+      </w:pPr>
+      <w:r>
+        <w:rPr>
+          <w:rFonts w:asciiTheme="majorBidi" w:hAnsiTheme="majorBidi" w:cstheme="majorBidi"/>
+          <w:sz w:val="24"/>
+          <w:szCs w:val="24"/>
+        </w:rPr>
+        <w:t>The test accuracy of our model using the optimal hyperparameter we found (reported in Q8) is 0.88</w:t>
       </w:r>
     </w:p>
     <w:p>

</xml_diff>